<commit_message>
3rd person & captains roles
description of the FOV, and the captains capabilities.
</commit_message>
<xml_diff>
--- a/Design/Ship Ideas/Designs for Ships.docx
+++ b/Design/Ship Ideas/Designs for Ships.docx
@@ -1252,6 +1252,90 @@
           <w:szCs w:val="24"/>
         </w:rPr>
         <w:t>Interactions with cannons, players would have the ability to encounter another nation with contention between the nations allowing the players to kill the other using the cannon. Players must aim a key point of the ship making it more affective.</w:t>
+      </w:r>
+    </w:p>
+    <w:p>
+      <w:pPr>
+        <w:pStyle w:val="PlainText"/>
+        <w:numPr>
+          <w:ilvl w:val="0"/>
+          <w:numId w:val="4"/>
+        </w:numPr>
+        <w:rPr>
+          <w:rFonts w:ascii="Helvetica" w:hAnsi="Helvetica" w:cs="Courier New"/>
+          <w:sz w:val="24"/>
+          <w:szCs w:val="24"/>
+        </w:rPr>
+      </w:pPr>
+      <w:r>
+        <w:rPr>
+          <w:rFonts w:ascii="Helvetica" w:hAnsi="Helvetica" w:cs="Courier New"/>
+          <w:sz w:val="24"/>
+          <w:szCs w:val="24"/>
+        </w:rPr>
+        <w:t xml:space="preserve">Permissions, the permissions for certain things such as driving. This could be just for the captain and the pilot. The engineer would have certain access to the power and other components, this could stop griefing and the captain could also use this if a player were to be ‘AFK’ </w:t>
+      </w:r>
+    </w:p>
+    <w:p>
+      <w:pPr>
+        <w:pStyle w:val="PlainText"/>
+        <w:numPr>
+          <w:ilvl w:val="0"/>
+          <w:numId w:val="4"/>
+        </w:numPr>
+        <w:rPr>
+          <w:rFonts w:ascii="Helvetica" w:hAnsi="Helvetica" w:cs="Courier New"/>
+          <w:sz w:val="24"/>
+          <w:szCs w:val="24"/>
+        </w:rPr>
+      </w:pPr>
+      <w:r>
+        <w:rPr>
+          <w:rFonts w:ascii="Helvetica" w:hAnsi="Helvetica" w:cs="Courier New"/>
+          <w:sz w:val="24"/>
+          <w:szCs w:val="24"/>
+        </w:rPr>
+        <w:lastRenderedPageBreak/>
+        <w:t>Captain has the most amount of authority but doesn’t have the same amount of skill requirements for certain things such as repairing a hull. (this will be spoken more about elsewhere).</w:t>
+      </w:r>
+    </w:p>
+    <w:p>
+      <w:pPr>
+        <w:pStyle w:val="PlainText"/>
+        <w:numPr>
+          <w:ilvl w:val="0"/>
+          <w:numId w:val="4"/>
+        </w:numPr>
+        <w:rPr>
+          <w:rFonts w:ascii="Helvetica" w:hAnsi="Helvetica" w:cs="Courier New"/>
+          <w:sz w:val="24"/>
+          <w:szCs w:val="24"/>
+        </w:rPr>
+      </w:pPr>
+      <w:r>
+        <w:rPr>
+          <w:rFonts w:ascii="Helvetica" w:hAnsi="Helvetica" w:cs="Courier New"/>
+          <w:sz w:val="24"/>
+          <w:szCs w:val="24"/>
+        </w:rPr>
+        <w:t>3</w:t>
+      </w:r>
+      <w:r>
+        <w:rPr>
+          <w:rFonts w:ascii="Helvetica" w:hAnsi="Helvetica" w:cs="Courier New"/>
+          <w:sz w:val="24"/>
+          <w:szCs w:val="24"/>
+          <w:vertAlign w:val="superscript"/>
+        </w:rPr>
+        <w:t>rd</w:t>
+      </w:r>
+      <w:r>
+        <w:rPr>
+          <w:rFonts w:ascii="Helvetica" w:hAnsi="Helvetica" w:cs="Courier New"/>
+          <w:sz w:val="24"/>
+          <w:szCs w:val="24"/>
+        </w:rPr>
+        <w:t xml:space="preserve"> person view, multiplayer. Cannoneer, pilot and other features such as an engineer who repairs things at and in the meantime can do other things if authorised by the captain. </w:t>
       </w:r>
     </w:p>
     <w:p>

</xml_diff>

<commit_message>
Ship Fuel Design Notes
Design ideas around ship fuel have been created, particularly around the idea of fuel catalysts. These are described in more detail in the document.
</commit_message>
<xml_diff>
--- a/Design/Ship Ideas/Designs for Ships.docx
+++ b/Design/Ship Ideas/Designs for Ships.docx
@@ -443,8 +443,22 @@
           <w:sz w:val="24"/>
           <w:szCs w:val="24"/>
         </w:rPr>
-        <w:t xml:space="preserve">he ship from the outside must look and have the features to be able to actually function otherwise the components would hold in place and would be lost in outer-space, therefore the ship must have a exoskeleton to provide the measures that ensure a safe structure to the ship design. The ship out part </w:t>
-      </w:r>
+        <w:t>he ship from the outside must look and have the features to be able to actually function otherwise the components would hold in place and would be lost in outer-space, therefore the ship must have a exoskeleton to provide the measures that ensure a safe structure to the ship design. The ship out part could be customised in colour size and other variant factors such as number of turrets, visibility and other key important features.</w:t>
+      </w:r>
+    </w:p>
+    <w:p>
+      <w:pPr>
+        <w:pStyle w:val="PlainText"/>
+        <w:numPr>
+          <w:ilvl w:val="0"/>
+          <w:numId w:val="6"/>
+        </w:numPr>
+        <w:rPr>
+          <w:rFonts w:ascii="Helvetica" w:hAnsi="Helvetica" w:cs="Courier New"/>
+          <w:sz w:val="24"/>
+          <w:szCs w:val="24"/>
+        </w:rPr>
+      </w:pPr>
       <w:r>
         <w:rPr>
           <w:rFonts w:ascii="Helvetica" w:hAnsi="Helvetica" w:cs="Courier New"/>
@@ -452,7 +466,23 @@
           <w:szCs w:val="24"/>
         </w:rPr>
         <w:lastRenderedPageBreak/>
-        <w:t>could be customised in colour size and other variant factors such as number of turrets, visibility and other key important features.</w:t>
+        <w:t>Also, the ships appearance could be down to the importance or role of the ship. For example, a military ship could have camouflage in which meaning it wouldn</w:t>
+      </w:r>
+      <w:r>
+        <w:rPr>
+          <w:rFonts w:ascii="Helvetica" w:hAnsi="Helvetica" w:cs="Courier New"/>
+          <w:sz w:val="24"/>
+          <w:szCs w:val="24"/>
+        </w:rPr>
+        <w:t>’</w:t>
+      </w:r>
+      <w:r>
+        <w:rPr>
+          <w:rFonts w:ascii="Helvetica" w:hAnsi="Helvetica" w:cs="Courier New"/>
+          <w:sz w:val="24"/>
+          <w:szCs w:val="24"/>
+        </w:rPr>
+        <w:t>t be important to appear nice. Whereas, a luxury car that could be brought separately mould have to appear nicely.</w:t>
       </w:r>
     </w:p>
     <w:p>
@@ -474,23 +504,7 @@
           <w:sz w:val="24"/>
           <w:szCs w:val="24"/>
         </w:rPr>
-        <w:t>Also, the ships appearance could be down to the importance or role of the ship. For example, a military ship could have camouflage in which meaning it wouldn</w:t>
-      </w:r>
-      <w:r>
-        <w:rPr>
-          <w:rFonts w:ascii="Helvetica" w:hAnsi="Helvetica" w:cs="Courier New"/>
-          <w:sz w:val="24"/>
-          <w:szCs w:val="24"/>
-        </w:rPr>
-        <w:t>’</w:t>
-      </w:r>
-      <w:r>
-        <w:rPr>
-          <w:rFonts w:ascii="Helvetica" w:hAnsi="Helvetica" w:cs="Courier New"/>
-          <w:sz w:val="24"/>
-          <w:szCs w:val="24"/>
-        </w:rPr>
-        <w:t>t be important to appear nice. Whereas, a luxury car that could be brought separately mould have to appear nicely.</w:t>
+        <w:t xml:space="preserve">The normal starting ship would consist of the basic needs rather than wants and more powerful items such as main turrets. </w:t>
       </w:r>
     </w:p>
     <w:p>
@@ -512,28 +526,6 @@
           <w:sz w:val="24"/>
           <w:szCs w:val="24"/>
         </w:rPr>
-        <w:t xml:space="preserve">The normal starting ship would consist of the basic needs rather than wants and more powerful items such as main turrets. </w:t>
-      </w:r>
-    </w:p>
-    <w:p>
-      <w:pPr>
-        <w:pStyle w:val="PlainText"/>
-        <w:numPr>
-          <w:ilvl w:val="0"/>
-          <w:numId w:val="6"/>
-        </w:numPr>
-        <w:rPr>
-          <w:rFonts w:ascii="Helvetica" w:hAnsi="Helvetica" w:cs="Courier New"/>
-          <w:sz w:val="24"/>
-          <w:szCs w:val="24"/>
-        </w:rPr>
-      </w:pPr>
-      <w:r>
-        <w:rPr>
-          <w:rFonts w:ascii="Helvetica" w:hAnsi="Helvetica" w:cs="Courier New"/>
-          <w:sz w:val="24"/>
-          <w:szCs w:val="24"/>
-        </w:rPr>
         <w:t>Maybe have a rustic looking ship, a bit deprived and needs some fixing up. The more components and battles you enter could end up with some scratches and dents in the side of the ship. (This is probably quite a challenge to implement into the game).</w:t>
       </w:r>
     </w:p>
@@ -576,16 +568,6 @@
           <w:szCs w:val="24"/>
         </w:rPr>
       </w:pPr>
-    </w:p>
-    <w:p>
-      <w:pPr>
-        <w:pStyle w:val="PlainText"/>
-        <w:rPr>
-          <w:rFonts w:ascii="Helvetica" w:hAnsi="Helvetica" w:cs="Courier New"/>
-          <w:sz w:val="24"/>
-          <w:szCs w:val="24"/>
-        </w:rPr>
-      </w:pPr>
       <w:r>
         <w:rPr>
           <w:rFonts w:ascii="Helvetica" w:hAnsi="Helvetica" w:cs="Courier New"/>
@@ -887,7 +869,6 @@
           <w:sz w:val="24"/>
           <w:szCs w:val="24"/>
         </w:rPr>
-        <w:lastRenderedPageBreak/>
         <w:t>Medium Components:</w:t>
       </w:r>
     </w:p>
@@ -1295,7 +1276,6 @@
           <w:sz w:val="24"/>
           <w:szCs w:val="24"/>
         </w:rPr>
-        <w:lastRenderedPageBreak/>
         <w:t>Captain has the most amount of authority but doesn’t have the same amount of skill requirements for certain things such as repairing a hull. (this will be spoken more about elsewhere).</w:t>
       </w:r>
     </w:p>
@@ -1483,6 +1463,223 @@
         </w:rPr>
         <w:t xml:space="preserve">More developed nations would have better and more detailed systems for the military and civilians to use making the mode of transport much more efficient in such a way. </w:t>
       </w:r>
+    </w:p>
+    <w:p>
+      <w:pPr>
+        <w:pStyle w:val="PlainText"/>
+        <w:rPr>
+          <w:rFonts w:ascii="Helvetica" w:hAnsi="Helvetica" w:cs="Courier New"/>
+          <w:sz w:val="24"/>
+          <w:szCs w:val="24"/>
+        </w:rPr>
+      </w:pPr>
+    </w:p>
+    <w:p>
+      <w:pPr>
+        <w:pStyle w:val="PlainText"/>
+        <w:rPr>
+          <w:rFonts w:ascii="Helvetica" w:hAnsi="Helvetica" w:cs="Courier New"/>
+          <w:sz w:val="24"/>
+          <w:szCs w:val="24"/>
+        </w:rPr>
+      </w:pPr>
+      <w:r>
+        <w:rPr>
+          <w:rFonts w:ascii="Helvetica" w:hAnsi="Helvetica" w:cs="Courier New"/>
+          <w:sz w:val="24"/>
+          <w:szCs w:val="24"/>
+        </w:rPr>
+        <w:t>Ship Fuel:</w:t>
+      </w:r>
+    </w:p>
+    <w:p>
+      <w:pPr>
+        <w:pStyle w:val="PlainText"/>
+        <w:numPr>
+          <w:ilvl w:val="0"/>
+          <w:numId w:val="9"/>
+        </w:numPr>
+        <w:rPr>
+          <w:rFonts w:ascii="Helvetica" w:hAnsi="Helvetica" w:cs="Courier New"/>
+          <w:sz w:val="24"/>
+          <w:szCs w:val="24"/>
+        </w:rPr>
+      </w:pPr>
+      <w:r>
+        <w:rPr>
+          <w:rFonts w:ascii="Helvetica" w:hAnsi="Helvetica" w:cs="Courier New"/>
+          <w:sz w:val="24"/>
+          <w:szCs w:val="24"/>
+        </w:rPr>
+        <w:t xml:space="preserve">There will be two types of fuel: Propulsion and Warp Fuel. Propulsion fuel will be used for propulsion and controlling forward velocity and inertia thrusters. Warp fuel will be used by the warp / jump drive to go much longer distances, such as between planets and stars. </w:t>
+      </w:r>
+    </w:p>
+    <w:p>
+      <w:pPr>
+        <w:pStyle w:val="PlainText"/>
+        <w:numPr>
+          <w:ilvl w:val="0"/>
+          <w:numId w:val="9"/>
+        </w:numPr>
+        <w:rPr>
+          <w:rFonts w:ascii="Helvetica" w:hAnsi="Helvetica" w:cs="Courier New"/>
+          <w:sz w:val="24"/>
+          <w:szCs w:val="24"/>
+        </w:rPr>
+      </w:pPr>
+      <w:r>
+        <w:rPr>
+          <w:rFonts w:ascii="Helvetica" w:hAnsi="Helvetica" w:cs="Courier New"/>
+          <w:sz w:val="24"/>
+          <w:szCs w:val="24"/>
+        </w:rPr>
+        <w:t>Fuel catalysts can also be used to have certain effects. These effects could include fuel usage decreases or perhaps faster speeds</w:t>
+      </w:r>
+      <w:r>
+        <w:rPr>
+          <w:rFonts w:ascii="Helvetica" w:hAnsi="Helvetica" w:cs="Courier New"/>
+          <w:sz w:val="24"/>
+          <w:szCs w:val="24"/>
+        </w:rPr>
+        <w:t xml:space="preserve">. </w:t>
+      </w:r>
+      <w:r>
+        <w:rPr>
+          <w:rFonts w:ascii="Helvetica" w:hAnsi="Helvetica" w:cs="Courier New"/>
+          <w:sz w:val="24"/>
+          <w:szCs w:val="24"/>
+        </w:rPr>
+        <w:t>It could also control the size of thrust particles and other variables of the particles.</w:t>
+      </w:r>
+      <w:r>
+        <w:rPr>
+          <w:rFonts w:ascii="Helvetica" w:hAnsi="Helvetica" w:cs="Courier New"/>
+          <w:sz w:val="24"/>
+          <w:szCs w:val="24"/>
+        </w:rPr>
+        <w:t xml:space="preserve"> </w:t>
+      </w:r>
+    </w:p>
+    <w:p>
+      <w:pPr>
+        <w:pStyle w:val="PlainText"/>
+        <w:numPr>
+          <w:ilvl w:val="0"/>
+          <w:numId w:val="9"/>
+        </w:numPr>
+        <w:rPr>
+          <w:rFonts w:ascii="Helvetica" w:hAnsi="Helvetica" w:cs="Courier New"/>
+          <w:sz w:val="24"/>
+          <w:szCs w:val="24"/>
+        </w:rPr>
+      </w:pPr>
+      <w:r>
+        <w:rPr>
+          <w:rFonts w:ascii="Helvetica" w:hAnsi="Helvetica" w:cs="Courier New"/>
+          <w:sz w:val="24"/>
+          <w:szCs w:val="24"/>
+        </w:rPr>
+        <w:t>Fuel catalysts also control the colour of the ship’s thrust particles. These colours will relate to the flame tests for certain elements, so for example using lithium as a catalyst will emit a crimson thrust colour. The chart below shows a list of possible colours. The outer flame shows the start colour of the particle and the inner flame shows the trail of the particle as its lifespan occurs.</w:t>
+      </w:r>
+      <w:r>
+        <w:rPr>
+          <w:rFonts w:ascii="Helvetica" w:hAnsi="Helvetica" w:cs="Courier New"/>
+          <w:sz w:val="24"/>
+          <w:szCs w:val="24"/>
+        </w:rPr>
+        <w:t xml:space="preserve"> If no catalyst is used, each type of thruster on the market will have a default thrust colour.</w:t>
+      </w:r>
+      <w:r>
+        <w:rPr>
+          <w:rFonts w:ascii="Helvetica" w:hAnsi="Helvetica" w:cs="Courier New"/>
+          <w:noProof/>
+          <w:sz w:val="24"/>
+          <w:szCs w:val="24"/>
+        </w:rPr>
+        <w:drawing>
+          <wp:inline distT="0" distB="0" distL="0" distR="0" wp14:anchorId="7A7DFA25" wp14:editId="60621652">
+            <wp:extent cx="5219500" cy="2489200"/>
+            <wp:effectExtent l="0" t="0" r="635" b="6350"/>
+            <wp:docPr id="1" name="Picture 1"/>
+            <wp:cNvGraphicFramePr>
+              <a:graphicFrameLocks xmlns:a="http://schemas.openxmlformats.org/drawingml/2006/main" noChangeAspect="1"/>
+            </wp:cNvGraphicFramePr>
+            <a:graphic xmlns:a="http://schemas.openxmlformats.org/drawingml/2006/main">
+              <a:graphicData uri="http://schemas.openxmlformats.org/drawingml/2006/picture">
+                <pic:pic xmlns:pic="http://schemas.openxmlformats.org/drawingml/2006/picture">
+                  <pic:nvPicPr>
+                    <pic:cNvPr id="0" name="Picture 1"/>
+                    <pic:cNvPicPr>
+                      <a:picLocks noChangeAspect="1" noChangeArrowheads="1"/>
+                    </pic:cNvPicPr>
+                  </pic:nvPicPr>
+                  <pic:blipFill rotWithShape="1">
+                    <a:blip r:embed="rId5">
+                      <a:extLst>
+                        <a:ext uri="{28A0092B-C50C-407E-A947-70E740481C1C}">
+                          <a14:useLocalDpi xmlns:a14="http://schemas.microsoft.com/office/drawing/2010/main" val="0"/>
+                        </a:ext>
+                      </a:extLst>
+                    </a:blip>
+                    <a:srcRect l="7368" r="5851"/>
+                    <a:stretch/>
+                  </pic:blipFill>
+                  <pic:spPr bwMode="auto">
+                    <a:xfrm>
+                      <a:off x="0" y="0"/>
+                      <a:ext cx="5242241" cy="2500045"/>
+                    </a:xfrm>
+                    <a:prstGeom prst="rect">
+                      <a:avLst/>
+                    </a:prstGeom>
+                    <a:noFill/>
+                    <a:ln>
+                      <a:noFill/>
+                    </a:ln>
+                    <a:extLst>
+                      <a:ext uri="{53640926-AAD7-44D8-BBD7-CCE9431645EC}">
+                        <a14:shadowObscured xmlns:a14="http://schemas.microsoft.com/office/drawing/2010/main"/>
+                      </a:ext>
+                    </a:extLst>
+                  </pic:spPr>
+                </pic:pic>
+              </a:graphicData>
+            </a:graphic>
+          </wp:inline>
+        </w:drawing>
+      </w:r>
+    </w:p>
+    <w:p>
+      <w:pPr>
+        <w:pStyle w:val="PlainText"/>
+        <w:numPr>
+          <w:ilvl w:val="0"/>
+          <w:numId w:val="9"/>
+        </w:numPr>
+        <w:rPr>
+          <w:rFonts w:ascii="Helvetica" w:hAnsi="Helvetica" w:cs="Courier New"/>
+          <w:sz w:val="24"/>
+          <w:szCs w:val="24"/>
+        </w:rPr>
+      </w:pPr>
+      <w:r>
+        <w:rPr>
+          <w:rFonts w:ascii="Helvetica" w:hAnsi="Helvetica" w:cs="Courier New"/>
+          <w:sz w:val="24"/>
+          <w:szCs w:val="24"/>
+        </w:rPr>
+        <w:t xml:space="preserve">If a ship runs out of a type of fuel, it will not be able to use functions of the ship </w:t>
+      </w:r>
+      <w:r>
+        <w:rPr>
+          <w:rFonts w:ascii="Helvetica" w:hAnsi="Helvetica" w:cs="Courier New"/>
+          <w:sz w:val="24"/>
+          <w:szCs w:val="24"/>
+        </w:rPr>
+        <w:t>that use that type of fuel. This would have to be resolved using a distress beacon of some kind.</w:t>
+      </w:r>
+      <w:bookmarkStart w:id="0" w:name="_GoBack"/>
+      <w:bookmarkEnd w:id="0"/>
     </w:p>
     <w:sectPr>
       <w:pgSz w:w="11906" w:h="16838"/>
@@ -2396,6 +2593,119 @@
       </w:pPr>
       <w:rPr>
         <w:rFonts w:ascii="Wingdings" w:hAnsi="Wingdings" w:cs="Wingdings" w:hint="default"/>
+      </w:rPr>
+    </w:lvl>
+  </w:abstractNum>
+  <w:abstractNum w:abstractNumId="8" w15:restartNumberingAfterBreak="0">
+    <w:nsid w:val="739F6223"/>
+    <w:multiLevelType w:val="hybridMultilevel"/>
+    <w:tmpl w:val="27624512"/>
+    <w:lvl w:ilvl="0" w:tplc="08090001">
+      <w:start w:val="1"/>
+      <w:numFmt w:val="bullet"/>
+      <w:lvlText w:val=""/>
+      <w:lvlJc w:val="left"/>
+      <w:pPr>
+        <w:ind w:left="720" w:hanging="360"/>
+      </w:pPr>
+      <w:rPr>
+        <w:rFonts w:ascii="Symbol" w:hAnsi="Symbol" w:hint="default"/>
+      </w:rPr>
+    </w:lvl>
+    <w:lvl w:ilvl="1" w:tplc="08090003" w:tentative="1">
+      <w:start w:val="1"/>
+      <w:numFmt w:val="bullet"/>
+      <w:lvlText w:val="o"/>
+      <w:lvlJc w:val="left"/>
+      <w:pPr>
+        <w:ind w:left="1440" w:hanging="360"/>
+      </w:pPr>
+      <w:rPr>
+        <w:rFonts w:ascii="Courier New" w:hAnsi="Courier New" w:cs="Courier New" w:hint="default"/>
+      </w:rPr>
+    </w:lvl>
+    <w:lvl w:ilvl="2" w:tplc="08090005" w:tentative="1">
+      <w:start w:val="1"/>
+      <w:numFmt w:val="bullet"/>
+      <w:lvlText w:val=""/>
+      <w:lvlJc w:val="left"/>
+      <w:pPr>
+        <w:ind w:left="2160" w:hanging="360"/>
+      </w:pPr>
+      <w:rPr>
+        <w:rFonts w:ascii="Wingdings" w:hAnsi="Wingdings" w:hint="default"/>
+      </w:rPr>
+    </w:lvl>
+    <w:lvl w:ilvl="3" w:tplc="08090001" w:tentative="1">
+      <w:start w:val="1"/>
+      <w:numFmt w:val="bullet"/>
+      <w:lvlText w:val=""/>
+      <w:lvlJc w:val="left"/>
+      <w:pPr>
+        <w:ind w:left="2880" w:hanging="360"/>
+      </w:pPr>
+      <w:rPr>
+        <w:rFonts w:ascii="Symbol" w:hAnsi="Symbol" w:hint="default"/>
+      </w:rPr>
+    </w:lvl>
+    <w:lvl w:ilvl="4" w:tplc="08090003" w:tentative="1">
+      <w:start w:val="1"/>
+      <w:numFmt w:val="bullet"/>
+      <w:lvlText w:val="o"/>
+      <w:lvlJc w:val="left"/>
+      <w:pPr>
+        <w:ind w:left="3600" w:hanging="360"/>
+      </w:pPr>
+      <w:rPr>
+        <w:rFonts w:ascii="Courier New" w:hAnsi="Courier New" w:cs="Courier New" w:hint="default"/>
+      </w:rPr>
+    </w:lvl>
+    <w:lvl w:ilvl="5" w:tplc="08090005" w:tentative="1">
+      <w:start w:val="1"/>
+      <w:numFmt w:val="bullet"/>
+      <w:lvlText w:val=""/>
+      <w:lvlJc w:val="left"/>
+      <w:pPr>
+        <w:ind w:left="4320" w:hanging="360"/>
+      </w:pPr>
+      <w:rPr>
+        <w:rFonts w:ascii="Wingdings" w:hAnsi="Wingdings" w:hint="default"/>
+      </w:rPr>
+    </w:lvl>
+    <w:lvl w:ilvl="6" w:tplc="08090001" w:tentative="1">
+      <w:start w:val="1"/>
+      <w:numFmt w:val="bullet"/>
+      <w:lvlText w:val=""/>
+      <w:lvlJc w:val="left"/>
+      <w:pPr>
+        <w:ind w:left="5040" w:hanging="360"/>
+      </w:pPr>
+      <w:rPr>
+        <w:rFonts w:ascii="Symbol" w:hAnsi="Symbol" w:hint="default"/>
+      </w:rPr>
+    </w:lvl>
+    <w:lvl w:ilvl="7" w:tplc="08090003" w:tentative="1">
+      <w:start w:val="1"/>
+      <w:numFmt w:val="bullet"/>
+      <w:lvlText w:val="o"/>
+      <w:lvlJc w:val="left"/>
+      <w:pPr>
+        <w:ind w:left="5760" w:hanging="360"/>
+      </w:pPr>
+      <w:rPr>
+        <w:rFonts w:ascii="Courier New" w:hAnsi="Courier New" w:cs="Courier New" w:hint="default"/>
+      </w:rPr>
+    </w:lvl>
+    <w:lvl w:ilvl="8" w:tplc="08090005" w:tentative="1">
+      <w:start w:val="1"/>
+      <w:numFmt w:val="bullet"/>
+      <w:lvlText w:val=""/>
+      <w:lvlJc w:val="left"/>
+      <w:pPr>
+        <w:ind w:left="6480" w:hanging="360"/>
+      </w:pPr>
+      <w:rPr>
+        <w:rFonts w:ascii="Wingdings" w:hAnsi="Wingdings" w:hint="default"/>
       </w:rPr>
     </w:lvl>
   </w:abstractNum>
@@ -2423,6 +2733,9 @@
   <w:num w:numId="8">
     <w:abstractNumId w:val="0"/>
   </w:num>
+  <w:num w:numId="9">
+    <w:abstractNumId w:val="8"/>
+  </w:num>
 </w:numbering>
 </file>
 
@@ -2443,7 +2756,7 @@
       </w:pPr>
     </w:pPrDefault>
   </w:docDefaults>
-  <w:latentStyles w:defLockedState="0" w:defUIPriority="99" w:defSemiHidden="0" w:defUnhideWhenUsed="0" w:defQFormat="0" w:count="376">
+  <w:latentStyles w:defLockedState="0" w:defUIPriority="99" w:defSemiHidden="0" w:defUnhideWhenUsed="0" w:defQFormat="0" w:count="377">
     <w:lsdException w:name="Normal" w:uiPriority="0" w:qFormat="1"/>
     <w:lsdException w:name="heading 1" w:uiPriority="9" w:qFormat="1"/>
     <w:lsdException w:name="heading 2" w:semiHidden="1" w:uiPriority="9" w:unhideWhenUsed="1" w:qFormat="1"/>
@@ -2820,6 +3133,7 @@
     <w:lsdException w:name="Hashtag" w:semiHidden="1" w:unhideWhenUsed="1"/>
     <w:lsdException w:name="Unresolved Mention" w:semiHidden="1" w:unhideWhenUsed="1"/>
     <w:lsdException w:name="Smart Link" w:semiHidden="1" w:unhideWhenUsed="1"/>
+    <w:lsdException w:name="Smart Link Error" w:semiHidden="1" w:unhideWhenUsed="1"/>
   </w:latentStyles>
   <w:style w:type="paragraph" w:default="1" w:styleId="Normal">
     <w:name w:val="Normal"/>

</xml_diff>